<commit_message>
Wireframes Yahtzee en helpfunctie afgewerkt
</commit_message>
<xml_diff>
--- a/Opdracht-02-technische-analyse/Yahtzee/technische-analyse.docx
+++ b/Opdracht-02-technische-analyse/Yahtzee/technische-analyse.docx
@@ -84,12 +84,20 @@
           <w:lang w:val="nl-BE"/>
         </w:rPr>
       </w:pPr>
+      <w:proofErr w:type="spellStart"/>
       <w:r>
         <w:rPr>
           <w:lang w:val="nl-BE"/>
         </w:rPr>
         <w:lastRenderedPageBreak/>
-        <w:t xml:space="preserve">Use Case Model </w:t>
+        <w:t>Use</w:t>
+      </w:r>
+      <w:proofErr w:type="spellEnd"/>
+      <w:r>
+        <w:rPr>
+          <w:lang w:val="nl-BE"/>
+        </w:rPr>
+        <w:t xml:space="preserve"> Case Model </w:t>
       </w:r>
       <w:r>
         <w:rPr>
@@ -322,7 +330,19 @@
         <w:rPr>
           <w:lang w:val="nl-BE"/>
         </w:rPr>
-        <w:t>Speler klikt op “Help”, het helpscherm wordt geopend</w:t>
+        <w:t>Speler klikt op “</w:t>
+      </w:r>
+      <w:r>
+        <w:rPr>
+          <w:lang w:val="nl-BE"/>
+        </w:rPr>
+        <w:t>Help</w:t>
+      </w:r>
+      <w:r>
+        <w:rPr>
+          <w:lang w:val="nl-BE"/>
+        </w:rPr>
+        <w:t>”, het helpscherm wordt geopend</w:t>
       </w:r>
     </w:p>
     <w:p>
@@ -345,6 +365,62 @@
     </w:p>
     <w:p>
       <w:pPr>
+        <w:rPr>
+          <w:lang w:val="nl-BE"/>
+        </w:rPr>
+      </w:pPr>
+    </w:p>
+    <w:p>
+      <w:pPr>
+        <w:rPr>
+          <w:lang w:val="nl-BE"/>
+        </w:rPr>
+      </w:pPr>
+    </w:p>
+    <w:p>
+      <w:pPr>
+        <w:rPr>
+          <w:lang w:val="nl-BE"/>
+        </w:rPr>
+      </w:pPr>
+    </w:p>
+    <w:p>
+      <w:pPr>
+        <w:rPr>
+          <w:lang w:val="nl-BE"/>
+        </w:rPr>
+      </w:pPr>
+    </w:p>
+    <w:p>
+      <w:pPr>
+        <w:rPr>
+          <w:lang w:val="nl-BE"/>
+        </w:rPr>
+      </w:pPr>
+    </w:p>
+    <w:p>
+      <w:pPr>
+        <w:rPr>
+          <w:lang w:val="nl-BE"/>
+        </w:rPr>
+      </w:pPr>
+    </w:p>
+    <w:p>
+      <w:pPr>
+        <w:rPr>
+          <w:lang w:val="nl-BE"/>
+        </w:rPr>
+      </w:pPr>
+    </w:p>
+    <w:p>
+      <w:pPr>
+        <w:rPr>
+          <w:lang w:val="nl-BE"/>
+        </w:rPr>
+      </w:pPr>
+    </w:p>
+    <w:p>
+      <w:pPr>
         <w:pStyle w:val="Kop1"/>
         <w:rPr>
           <w:lang w:val="nl-BE"/>
@@ -354,9 +430,141 @@
         <w:rPr>
           <w:lang w:val="nl-BE"/>
         </w:rPr>
-        <w:t>WireFrames</w:t>
-      </w:r>
+        <w:lastRenderedPageBreak/>
+        <w:t>User Interface Model</w:t>
+      </w:r>
+    </w:p>
+    <w:p>
+      <w:pPr>
+        <w:rPr>
+          <w:rStyle w:val="Zwaar"/>
+        </w:rPr>
+      </w:pPr>
+      <w:proofErr w:type="spellStart"/>
+      <w:r>
+        <w:rPr>
+          <w:rStyle w:val="Zwaar"/>
+        </w:rPr>
+        <w:t>Speel</w:t>
+      </w:r>
+      <w:proofErr w:type="spellEnd"/>
+      <w:r>
+        <w:rPr>
+          <w:rStyle w:val="Zwaar"/>
+        </w:rPr>
+        <w:t xml:space="preserve"> Yahtzee</w:t>
+      </w:r>
+    </w:p>
+    <w:p>
+      <w:pPr>
+        <w:rPr>
+          <w:rStyle w:val="Zwaar"/>
+        </w:rPr>
+      </w:pPr>
+      <w:r>
+        <w:rPr>
+          <w:noProof/>
+        </w:rPr>
+        <w:drawing>
+          <wp:inline distT="0" distB="0" distL="0" distR="0" wp14:anchorId="24EC5628" wp14:editId="2D2D4977">
+            <wp:extent cx="4749839" cy="3600000"/>
+            <wp:effectExtent l="0" t="0" r="0" b="635"/>
+            <wp:docPr id="4" name="Afbeelding 4"/>
+            <wp:cNvGraphicFramePr>
+              <a:graphicFrameLocks xmlns:a="http://schemas.openxmlformats.org/drawingml/2006/main" noChangeAspect="1"/>
+            </wp:cNvGraphicFramePr>
+            <a:graphic xmlns:a="http://schemas.openxmlformats.org/drawingml/2006/main">
+              <a:graphicData uri="http://schemas.openxmlformats.org/drawingml/2006/picture">
+                <pic:pic xmlns:pic="http://schemas.openxmlformats.org/drawingml/2006/picture">
+                  <pic:nvPicPr>
+                    <pic:cNvPr id="1" name=""/>
+                    <pic:cNvPicPr/>
+                  </pic:nvPicPr>
+                  <pic:blipFill>
+                    <a:blip r:embed="rId7"/>
+                    <a:stretch>
+                      <a:fillRect/>
+                    </a:stretch>
+                  </pic:blipFill>
+                  <pic:spPr>
+                    <a:xfrm>
+                      <a:off x="0" y="0"/>
+                      <a:ext cx="4749839" cy="3600000"/>
+                    </a:xfrm>
+                    <a:prstGeom prst="rect">
+                      <a:avLst/>
+                    </a:prstGeom>
+                  </pic:spPr>
+                </pic:pic>
+              </a:graphicData>
+            </a:graphic>
+          </wp:inline>
+        </w:drawing>
+      </w:r>
+    </w:p>
+    <w:p>
+      <w:pPr>
+        <w:rPr>
+          <w:rStyle w:val="Zwaar"/>
+        </w:rPr>
+      </w:pPr>
+      <w:proofErr w:type="spellStart"/>
+      <w:r>
+        <w:rPr>
+          <w:rStyle w:val="Zwaar"/>
+        </w:rPr>
+        <w:t>Helpfunctie</w:t>
+      </w:r>
+      <w:proofErr w:type="spellEnd"/>
+    </w:p>
+    <w:p>
+      <w:pPr>
+        <w:rPr>
+          <w:rStyle w:val="Zwaar"/>
+          <w:lang w:val="nl-BE"/>
+        </w:rPr>
+      </w:pPr>
       <w:bookmarkStart w:id="0" w:name="_GoBack"/>
+      <w:r>
+        <w:rPr>
+          <w:noProof/>
+        </w:rPr>
+        <w:drawing>
+          <wp:inline distT="0" distB="0" distL="0" distR="0" wp14:anchorId="75702430" wp14:editId="63473D3B">
+            <wp:extent cx="4775293" cy="3600000"/>
+            <wp:effectExtent l="0" t="0" r="6350" b="635"/>
+            <wp:docPr id="5" name="Afbeelding 5"/>
+            <wp:cNvGraphicFramePr>
+              <a:graphicFrameLocks xmlns:a="http://schemas.openxmlformats.org/drawingml/2006/main" noChangeAspect="1"/>
+            </wp:cNvGraphicFramePr>
+            <a:graphic xmlns:a="http://schemas.openxmlformats.org/drawingml/2006/main">
+              <a:graphicData uri="http://schemas.openxmlformats.org/drawingml/2006/picture">
+                <pic:pic xmlns:pic="http://schemas.openxmlformats.org/drawingml/2006/picture">
+                  <pic:nvPicPr>
+                    <pic:cNvPr id="1" name=""/>
+                    <pic:cNvPicPr/>
+                  </pic:nvPicPr>
+                  <pic:blipFill>
+                    <a:blip r:embed="rId8"/>
+                    <a:stretch>
+                      <a:fillRect/>
+                    </a:stretch>
+                  </pic:blipFill>
+                  <pic:spPr>
+                    <a:xfrm>
+                      <a:off x="0" y="0"/>
+                      <a:ext cx="4775293" cy="3600000"/>
+                    </a:xfrm>
+                    <a:prstGeom prst="rect">
+                      <a:avLst/>
+                    </a:prstGeom>
+                  </pic:spPr>
+                </pic:pic>
+              </a:graphicData>
+            </a:graphic>
+          </wp:inline>
+        </w:drawing>
+      </w:r>
       <w:bookmarkEnd w:id="0"/>
     </w:p>
     <w:sectPr>

</xml_diff>